<commit_message>
comments and last commits for the day
</commit_message>
<xml_diff>
--- a/other/Aztech Internship_Weekly Report 07052021.docx
+++ b/other/Aztech Internship_Weekly Report 07052021.docx
@@ -108,16 +108,7 @@
               <w:sz w:val="20"/>
               <w:szCs w:val="20"/>
             </w:rPr>
-            <w:t>26</w:t>
-          </w:r>
-          <w:r>
-            <w:rPr>
-              <w:rStyle w:val="Style1"/>
-              <w:rFonts w:ascii="Arial" w:hAnsi="Arial" w:cs="Arial"/>
-              <w:sz w:val="20"/>
-              <w:szCs w:val="20"/>
-            </w:rPr>
-            <w:t>th</w:t>
+            <w:t>3rd</w:t>
           </w:r>
         </w:sdtContent>
       </w:sdt>
@@ -172,7 +163,7 @@
               <w:sz w:val="20"/>
               <w:szCs w:val="20"/>
             </w:rPr>
-            <w:t>April</w:t>
+            <w:t>May</w:t>
           </w:r>
         </w:sdtContent>
       </w:sdt>
@@ -547,7 +538,7 @@
                 <w:szCs w:val="20"/>
                 <w:lang w:val="en-US"/>
               </w:rPr>
-              <w:t>three.js scene</w:t>
+              <w:t>Redux and backend integration</w:t>
             </w:r>
           </w:p>
           <w:p>
@@ -575,7 +566,7 @@
                 <w:szCs w:val="20"/>
                 <w:lang w:val="en-US"/>
               </w:rPr>
-              <w:t>Fixed bugs with trigger implementation</w:t>
+              <w:t>Completed refactoring of View page and all its subcomponents to use Redux</w:t>
             </w:r>
           </w:p>
           <w:p>
@@ -603,35 +594,7 @@
                 <w:szCs w:val="20"/>
                 <w:lang w:val="en-US"/>
               </w:rPr>
-              <w:t>Added arrow overlay for triggers</w:t>
-            </w:r>
-          </w:p>
-          <w:p>
-            <w:pPr>
-              <w:pStyle w:val="ListParagraph"/>
-              <w:numPr>
-                <w:ilvl w:val="0"/>
-                <w:numId w:val="2"/>
-              </w:numPr>
-              <w:autoSpaceDN w:val="0"/>
-              <w:spacing w:line="256" w:lineRule="auto"/>
-              <w:rPr>
-                <w:rFonts w:ascii="Arial" w:eastAsia="SimSun" w:hAnsi="Arial" w:cs="Arial"/>
-                <w:color w:val="0070C0"/>
-                <w:sz w:val="20"/>
-                <w:szCs w:val="20"/>
-                <w:lang w:val="en-US"/>
-              </w:rPr>
-            </w:pPr>
-            <w:r>
-              <w:rPr>
-                <w:rFonts w:ascii="Arial" w:eastAsia="SimSun" w:hAnsi="Arial" w:cs="Arial"/>
-                <w:color w:val="0070C0"/>
-                <w:sz w:val="20"/>
-                <w:szCs w:val="20"/>
-                <w:lang w:val="en-US"/>
-              </w:rPr>
-              <w:t>Fixed issue causing frame rate drop when using multi select</w:t>
+              <w:t>Modified "Levels" and "Lights" dropdown selectors to use data from backend API</w:t>
             </w:r>
           </w:p>
         </w:tc>
@@ -707,7 +670,17 @@
                 <w:szCs w:val="20"/>
                 <w:lang w:val="en-US"/>
               </w:rPr>
-              <w:t>LMS v3 three.js scene</w:t>
+              <w:t>LMS v3</w:t>
+            </w:r>
+            <w:r>
+              <w:rPr>
+                <w:rFonts w:ascii="Arial" w:eastAsia="SimSun" w:hAnsi="Arial" w:cs="Arial"/>
+                <w:color w:val="0070C0"/>
+                <w:sz w:val="20"/>
+                <w:szCs w:val="20"/>
+                <w:lang w:val="en-US"/>
+              </w:rPr>
+              <w:t xml:space="preserve"> Redux and backend integration</w:t>
             </w:r>
           </w:p>
           <w:p>
@@ -735,35 +708,37 @@
                 <w:szCs w:val="20"/>
                 <w:lang w:val="en-US"/>
               </w:rPr>
-              <w:t>Completed implementation of view trigger panel to see all triggerers/triggerees of a light</w:t>
-            </w:r>
-          </w:p>
-          <w:p>
-            <w:pPr>
-              <w:pStyle w:val="ListParagraph"/>
-              <w:numPr>
-                <w:ilvl w:val="0"/>
-                <w:numId w:val="2"/>
-              </w:numPr>
-              <w:autoSpaceDN w:val="0"/>
-              <w:spacing w:line="256" w:lineRule="auto"/>
-              <w:rPr>
-                <w:rFonts w:ascii="Arial" w:eastAsia="SimSun" w:hAnsi="Arial" w:cs="Arial"/>
-                <w:color w:val="0070C0"/>
-                <w:sz w:val="20"/>
-                <w:szCs w:val="20"/>
-                <w:lang w:val="en-US"/>
-              </w:rPr>
-            </w:pPr>
-            <w:r>
-              <w:rPr>
-                <w:rFonts w:ascii="Arial" w:eastAsia="SimSun" w:hAnsi="Arial" w:cs="Arial"/>
-                <w:color w:val="0070C0"/>
-                <w:sz w:val="20"/>
-                <w:szCs w:val="20"/>
-                <w:lang w:val="en-US"/>
-              </w:rPr>
-              <w:t>Fixed intermittent bug with disappearing lights with multi select</w:t>
+              <w:t xml:space="preserve">Completed </w:t>
+            </w:r>
+            <w:r>
+              <w:rPr>
+                <w:rFonts w:ascii="Arial" w:eastAsia="SimSun" w:hAnsi="Arial" w:cs="Arial"/>
+                <w:color w:val="0070C0"/>
+                <w:sz w:val="20"/>
+                <w:szCs w:val="20"/>
+                <w:lang w:val="en-US"/>
+              </w:rPr>
+              <w:t xml:space="preserve">refactoring of Config page and all its </w:t>
+            </w:r>
+            <w:r>
+              <w:rPr>
+                <w:rFonts w:ascii="Arial" w:eastAsia="SimSun" w:hAnsi="Arial" w:cs="Arial"/>
+                <w:color w:val="0070C0"/>
+                <w:sz w:val="20"/>
+                <w:szCs w:val="20"/>
+                <w:lang w:val="en-US"/>
+              </w:rPr>
+              <w:t xml:space="preserve">subcomponents </w:t>
+            </w:r>
+            <w:r>
+              <w:rPr>
+                <w:rFonts w:ascii="Arial" w:eastAsia="SimSun" w:hAnsi="Arial" w:cs="Arial"/>
+                <w:color w:val="0070C0"/>
+                <w:sz w:val="20"/>
+                <w:szCs w:val="20"/>
+                <w:lang w:val="en-US"/>
+              </w:rPr>
+              <w:t>to use Redux</w:t>
             </w:r>
           </w:p>
           <w:p>
@@ -1697,7 +1672,7 @@
             <w:placeholder>
               <w:docPart w:val="30CDFA4F7F7248459817CEEB37FDCE6A"/>
             </w:placeholder>
-            <w:date w:fullDate="2021-04-30T00:00:00Z">
+            <w:date w:fullDate="2021-05-07T00:00:00Z">
               <w:dateFormat w:val="d/M/yyyy"/>
               <w:lid w:val="en-SG"/>
               <w:storeMappedDataAs w:val="dateTime"/>
@@ -1728,7 +1703,7 @@
                     <w:sz w:val="20"/>
                     <w:szCs w:val="20"/>
                   </w:rPr>
-                  <w:t>30</w:t>
+                  <w:t>7</w:t>
                 </w:r>
                 <w:r>
                   <w:rPr>
@@ -1737,7 +1712,25 @@
                     <w:sz w:val="20"/>
                     <w:szCs w:val="20"/>
                   </w:rPr>
-                  <w:t>/4/2021</w:t>
+                  <w:t>/</w:t>
+                </w:r>
+                <w:r>
+                  <w:rPr>
+                    <w:rFonts w:ascii="Arial" w:hAnsi="Arial" w:cs="Arial"/>
+                    <w:b/>
+                    <w:sz w:val="20"/>
+                    <w:szCs w:val="20"/>
+                  </w:rPr>
+                  <w:t>5</w:t>
+                </w:r>
+                <w:r>
+                  <w:rPr>
+                    <w:rFonts w:ascii="Arial" w:hAnsi="Arial" w:cs="Arial"/>
+                    <w:b/>
+                    <w:sz w:val="20"/>
+                    <w:szCs w:val="20"/>
+                  </w:rPr>
+                  <w:t>/2021</w:t>
                 </w:r>
               </w:p>
             </w:tc>
@@ -3038,6 +3031,7 @@
     <w:rsid w:val="001978D3"/>
     <w:rsid w:val="001C7D2E"/>
     <w:rsid w:val="001D2C44"/>
+    <w:rsid w:val="001E1835"/>
     <w:rsid w:val="00262CE4"/>
     <w:rsid w:val="002C757F"/>
     <w:rsid w:val="002E4D25"/>

</xml_diff>

<commit_message>
cleaned up remaining bugs, commit before moving other data to redux
</commit_message>
<xml_diff>
--- a/other/Aztech Internship_Weekly Report 07052021.docx
+++ b/other/Aztech Internship_Weekly Report 07052021.docx
@@ -986,6 +986,16 @@
                 <w:lang w:val="en-US"/>
               </w:rPr>
             </w:pPr>
+            <w:r>
+              <w:rPr>
+                <w:rFonts w:ascii="Arial" w:eastAsia="SimSun" w:hAnsi="Arial" w:cs="Arial"/>
+                <w:color w:val="0070C0"/>
+                <w:sz w:val="20"/>
+                <w:szCs w:val="20"/>
+                <w:lang w:val="en-US"/>
+              </w:rPr>
+              <w:t>Began work on refactoring three.js scene to use Redux, but ran into issue with getting up to date Redux store data from event listeners</w:t>
+            </w:r>
           </w:p>
         </w:tc>
       </w:tr>
@@ -1090,6 +1100,16 @@
                 <w:lang w:val="en-US"/>
               </w:rPr>
             </w:pPr>
+            <w:r>
+              <w:rPr>
+                <w:rFonts w:ascii="Arial" w:eastAsia="SimSun" w:hAnsi="Arial" w:cs="Arial"/>
+                <w:color w:val="0070C0"/>
+                <w:sz w:val="20"/>
+                <w:szCs w:val="20"/>
+                <w:lang w:val="en-US"/>
+              </w:rPr>
+              <w:t>Managed to solve the problem found on Thursday, almost completed moving common data to the Redux store. Redux implementation should be complete early next week and continue working on the document.</w:t>
+            </w:r>
           </w:p>
         </w:tc>
       </w:tr>
@@ -1212,7 +1232,7 @@
                     <w:szCs w:val="20"/>
                     <w:lang w:val="en-US"/>
                   </w:rPr>
-                  <w:t>Completed pending features (triggers) for three.js scene and fixed bugs</w:t>
+                  <w:t>Most work was moving states that were passed down through many levels of components into the Redux store for easier management and access</w:t>
                 </w:r>
               </w:p>
               <w:p>
@@ -1237,7 +1257,7 @@
                     <w:szCs w:val="20"/>
                     <w:lang w:val="en-US"/>
                   </w:rPr>
-                  <w:t>Started on integrating backend API</w:t>
+                  <w:t>Available data from the API integrated</w:t>
                 </w:r>
               </w:p>
               <w:p>
@@ -1262,7 +1282,7 @@
                     <w:szCs w:val="20"/>
                     <w:lang w:val="en-US"/>
                   </w:rPr>
-                  <w:t>Started on refactoring app to use Redux to make state management more efficient and reduce the number of API calls needed</w:t>
+                  <w:t>Also worked on utilizing Redux for the three.js scene, mainly to keep track of common data such as UI states and the overall list of lights in the scene, which are used by multiple components.</w:t>
                 </w:r>
               </w:p>
               <w:p>
@@ -2863,6 +2883,7 @@
     <w:rsid w:val="005E06DA"/>
     <w:rsid w:val="007232D0"/>
     <w:rsid w:val="007365D9"/>
+    <w:rsid w:val="0077758E"/>
     <w:rsid w:val="008813F1"/>
     <w:rsid w:val="008C3DDC"/>
     <w:rsid w:val="00916422"/>

</xml_diff>